<commit_message>
update on the test plan file.
</commit_message>
<xml_diff>
--- a/Test-Cases.docx
+++ b/Test-Cases.docx
@@ -714,18 +714,6 @@
         </w:numPr>
       </w:pPr>
       <w:r>
-        <w:t>User name is displayed on the top right.</w:t>
-      </w:r>
-    </w:p>
-    <w:p>
-      <w:pPr>
-        <w:pStyle w:val="NormalWeb"/>
-        <w:numPr>
-          <w:ilvl w:val="1"/>
-          <w:numId w:val="3"/>
-        </w:numPr>
-      </w:pPr>
-      <w:r>
         <w:t>User highest scores ever are displayed on the top right.</w:t>
       </w:r>
     </w:p>
@@ -1150,6 +1138,24 @@
     <w:p>
       <w:pPr>
         <w:pStyle w:val="NormalWeb"/>
+        <w:numPr>
+          <w:ilvl w:val="1"/>
+          <w:numId w:val="3"/>
+        </w:numPr>
+      </w:pPr>
+      <w:r>
+        <w:t>Championship</w:t>
+      </w:r>
+      <w:r>
+        <w:t xml:space="preserve"> image and replay button if users </w:t>
+      </w:r>
+      <w:r>
+        <w:t>get pass level 4.</w:t>
+      </w:r>
+    </w:p>
+    <w:p>
+      <w:pPr>
+        <w:pStyle w:val="NormalWeb"/>
         <w:ind w:left="2160"/>
       </w:pPr>
       <w:r>
@@ -1347,6 +1353,26 @@
         </w:numPr>
       </w:pPr>
       <w:r>
+        <w:t>There’s a play button that disappears when it</w:t>
+      </w:r>
+      <w:r>
+        <w:t xml:space="preserve"> is</w:t>
+      </w:r>
+      <w:bookmarkStart w:id="1" w:name="_GoBack"/>
+      <w:bookmarkEnd w:id="1"/>
+      <w:r>
+        <w:t xml:space="preserve"> click.</w:t>
+      </w:r>
+    </w:p>
+    <w:p>
+      <w:pPr>
+        <w:pStyle w:val="NormalWeb"/>
+        <w:numPr>
+          <w:ilvl w:val="1"/>
+          <w:numId w:val="3"/>
+        </w:numPr>
+      </w:pPr>
+      <w:r>
         <w:t>The</w:t>
       </w:r>
       <w:r>
@@ -1360,6 +1386,18 @@
       </w:r>
       <w:r>
         <w:t>.</w:t>
+      </w:r>
+    </w:p>
+    <w:p>
+      <w:pPr>
+        <w:pStyle w:val="NormalWeb"/>
+        <w:numPr>
+          <w:ilvl w:val="1"/>
+          <w:numId w:val="3"/>
+        </w:numPr>
+      </w:pPr>
+      <w:r>
+        <w:t>Championship image and replay button if users get pass level 4.</w:t>
       </w:r>
     </w:p>
     <w:p>
@@ -1606,7 +1644,6 @@
       <w:pPr>
         <w:pStyle w:val="NormalWeb"/>
       </w:pPr>
-      <w:bookmarkStart w:id="1" w:name="_GoBack"/>
       <w:r>
         <w:rPr>
           <w:noProof/>
@@ -1654,7 +1691,6 @@
           </wp:inline>
         </w:drawing>
       </w:r>
-      <w:bookmarkEnd w:id="1"/>
     </w:p>
     <w:p>
       <w:pPr>
@@ -3113,7 +3149,7 @@
 </file>
 
 <file path=customXml/itemProps1.xml><?xml version="1.0" encoding="utf-8"?>
-<ds:datastoreItem xmlns:ds="http://schemas.openxmlformats.org/officeDocument/2006/customXml" ds:itemID="{5D332E3C-3CA7-412E-AD5A-AECAA666B9C4}">
+<ds:datastoreItem xmlns:ds="http://schemas.openxmlformats.org/officeDocument/2006/customXml" ds:itemID="{DDB75E00-FB59-4C58-A5D6-A3AC1A12AC87}">
   <ds:schemaRefs>
     <ds:schemaRef ds:uri="http://schemas.openxmlformats.org/officeDocument/2006/bibliography"/>
   </ds:schemaRefs>

</xml_diff>